<commit_message>
add task -  object
</commit_message>
<xml_diff>
--- a/edabit.docx
+++ b/edabit.docx
@@ -839,19 +839,7 @@
           <w:rPr>
             <w:rStyle w:val="a5"/>
           </w:rPr>
-          <w:t>https://edabit.com/cha</w:t>
-        </w:r>
-        <w:r>
-          <w:rPr>
-            <w:rStyle w:val="a5"/>
-          </w:rPr>
-          <w:t>l</w:t>
-        </w:r>
-        <w:r>
-          <w:rPr>
-            <w:rStyle w:val="a5"/>
-          </w:rPr>
-          <w:t>lenge/Q3n42rEWanZSTmsJm</w:t>
+          <w:t>https://edabit.com/challenge/Q3n42rEWanZSTmsJm</w:t>
         </w:r>
       </w:hyperlink>
       <w:r>
@@ -2983,83 +2971,18 @@
       </w:r>
       <w:r>
         <w:tab/>
-        <w:t xml:space="preserve">1. URL:         </w:t>
-      </w:r>
-    </w:p>
-    <w:p>
-      <w:pPr>
-        <w:jc w:val="left"/>
-      </w:pPr>
-      <w:r>
-        <w:t xml:space="preserve">   </w:t>
-      </w:r>
-      <w:r>
-        <w:tab/>
-      </w:r>
-      <w:r>
-        <w:tab/>
-        <w:t xml:space="preserve">2. </w:t>
-      </w:r>
-      <w:proofErr w:type="spellStart"/>
-      <w:r>
-        <w:t>Solution</w:t>
-      </w:r>
-      <w:proofErr w:type="spellEnd"/>
-      <w:r>
-        <w:t xml:space="preserve">:   </w:t>
-      </w:r>
-    </w:p>
-    <w:p>
-      <w:pPr>
-        <w:jc w:val="left"/>
-      </w:pPr>
-      <w:r>
-        <w:tab/>
-      </w:r>
-      <w:proofErr w:type="spellStart"/>
-      <w:r>
-        <w:t>iii</w:t>
-      </w:r>
-      <w:proofErr w:type="spellEnd"/>
-      <w:r>
-        <w:t xml:space="preserve">. </w:t>
-      </w:r>
-      <w:proofErr w:type="spellStart"/>
-      <w:r>
-        <w:t>Challenge</w:t>
-      </w:r>
-      <w:proofErr w:type="spellEnd"/>
-      <w:r>
-        <w:t xml:space="preserve"> 3 </w:t>
-      </w:r>
-      <w:bookmarkStart w:id="0" w:name="_GoBack"/>
-      <w:bookmarkEnd w:id="0"/>
-      <w:r>
-        <w:t xml:space="preserve">          </w:t>
-      </w:r>
-    </w:p>
-    <w:p>
-      <w:pPr>
-        <w:jc w:val="left"/>
-      </w:pPr>
-      <w:r>
-        <w:tab/>
-        <w:t xml:space="preserve"> </w:t>
-      </w:r>
-      <w:r>
-        <w:tab/>
-        <w:t xml:space="preserve">1. URL: </w:t>
+        <w:t xml:space="preserve">1. URL:   </w:t>
       </w:r>
       <w:hyperlink r:id="rId41" w:history="1">
         <w:r>
           <w:rPr>
             <w:rStyle w:val="a5"/>
           </w:rPr>
-          <w:t>https://edabit.com/challenge/4aaBNPnFMc3bzR7JR</w:t>
+          <w:t>https://edabit.com/challenge/83sWemMhpG6pScXKp</w:t>
         </w:r>
       </w:hyperlink>
       <w:r>
-        <w:t xml:space="preserve">        </w:t>
+        <w:t xml:space="preserve">      </w:t>
       </w:r>
     </w:p>
     <w:p>
@@ -3090,10 +3013,10 @@
           <w:lang w:eastAsia="ru-RU"/>
         </w:rPr>
         <w:drawing>
-          <wp:inline distT="0" distB="0" distL="0" distR="0" wp14:anchorId="3204795A" wp14:editId="264FBF84">
-            <wp:extent cx="7677150" cy="4248150"/>
+          <wp:inline distT="0" distB="0" distL="0" distR="0" wp14:anchorId="7E52182F" wp14:editId="21E5DE64">
+            <wp:extent cx="8534400" cy="5410200"/>
             <wp:effectExtent l="0" t="0" r="0" b="0"/>
-            <wp:docPr id="20" name="Рисунок 20"/>
+            <wp:docPr id="17" name="Рисунок 17"/>
             <wp:cNvGraphicFramePr>
               <a:graphicFrameLocks xmlns:a="http://schemas.openxmlformats.org/drawingml/2006/main" noChangeAspect="1"/>
             </wp:cNvGraphicFramePr>
@@ -3113,7 +3036,7 @@
                   <pic:spPr>
                     <a:xfrm>
                       <a:off x="0" y="0"/>
-                      <a:ext cx="7688570" cy="4254469"/>
+                      <a:ext cx="8542335" cy="5415230"/>
                     </a:xfrm>
                     <a:prstGeom prst="rect">
                       <a:avLst/>
@@ -3129,29 +3052,125 @@
     <w:p>
       <w:pPr>
         <w:jc w:val="left"/>
+      </w:pPr>
+      <w:r>
+        <w:lastRenderedPageBreak/>
+        <w:tab/>
+      </w:r>
+      <w:proofErr w:type="spellStart"/>
+      <w:r>
+        <w:t>iii</w:t>
+      </w:r>
+      <w:proofErr w:type="spellEnd"/>
+      <w:r>
+        <w:t xml:space="preserve">. </w:t>
+      </w:r>
+      <w:proofErr w:type="spellStart"/>
+      <w:r>
+        <w:t>Challenge</w:t>
+      </w:r>
+      <w:proofErr w:type="spellEnd"/>
+      <w:r>
+        <w:t xml:space="preserve"> 3           </w:t>
+      </w:r>
+    </w:p>
+    <w:p>
+      <w:pPr>
+        <w:jc w:val="left"/>
+      </w:pPr>
+      <w:r>
+        <w:tab/>
+        <w:t xml:space="preserve"> </w:t>
+      </w:r>
+      <w:r>
+        <w:tab/>
+        <w:t xml:space="preserve">1. URL: </w:t>
+      </w:r>
+      <w:hyperlink r:id="rId43" w:history="1">
+        <w:r>
+          <w:rPr>
+            <w:rStyle w:val="a5"/>
+          </w:rPr>
+          <w:t>https://edabit.com/challenge/4aaBNPnFMc3bzR7JR</w:t>
+        </w:r>
+      </w:hyperlink>
+      <w:r>
+        <w:t xml:space="preserve">        </w:t>
+      </w:r>
+    </w:p>
+    <w:p>
+      <w:pPr>
+        <w:jc w:val="left"/>
+      </w:pPr>
+      <w:r>
+        <w:t xml:space="preserve">   </w:t>
+      </w:r>
+      <w:r>
+        <w:tab/>
+      </w:r>
+      <w:r>
+        <w:tab/>
+        <w:t xml:space="preserve">2. </w:t>
+      </w:r>
+      <w:proofErr w:type="spellStart"/>
+      <w:r>
+        <w:t>Solution</w:t>
+      </w:r>
+      <w:proofErr w:type="spellEnd"/>
+      <w:r>
+        <w:t xml:space="preserve">:   </w:t>
+      </w:r>
+      <w:r>
+        <w:rPr>
+          <w:noProof/>
+          <w:lang w:eastAsia="ru-RU"/>
+        </w:rPr>
+        <w:drawing>
+          <wp:inline distT="0" distB="0" distL="0" distR="0" wp14:anchorId="3204795A" wp14:editId="264FBF84">
+            <wp:extent cx="8439150" cy="5476024"/>
+            <wp:effectExtent l="0" t="0" r="0" b="0"/>
+            <wp:docPr id="20" name="Рисунок 20"/>
+            <wp:cNvGraphicFramePr>
+              <a:graphicFrameLocks xmlns:a="http://schemas.openxmlformats.org/drawingml/2006/main" noChangeAspect="1"/>
+            </wp:cNvGraphicFramePr>
+            <a:graphic xmlns:a="http://schemas.openxmlformats.org/drawingml/2006/main">
+              <a:graphicData uri="http://schemas.openxmlformats.org/drawingml/2006/picture">
+                <pic:pic xmlns:pic="http://schemas.openxmlformats.org/drawingml/2006/picture">
+                  <pic:nvPicPr>
+                    <pic:cNvPr id="0" name=""/>
+                    <pic:cNvPicPr/>
+                  </pic:nvPicPr>
+                  <pic:blipFill>
+                    <a:blip r:embed="rId44"/>
+                    <a:stretch>
+                      <a:fillRect/>
+                    </a:stretch>
+                  </pic:blipFill>
+                  <pic:spPr>
+                    <a:xfrm>
+                      <a:off x="0" y="0"/>
+                      <a:ext cx="8451703" cy="5484170"/>
+                    </a:xfrm>
+                    <a:prstGeom prst="rect">
+                      <a:avLst/>
+                    </a:prstGeom>
+                  </pic:spPr>
+                </pic:pic>
+              </a:graphicData>
+            </a:graphic>
+          </wp:inline>
+        </w:drawing>
+      </w:r>
+    </w:p>
+    <w:p>
+      <w:pPr>
+        <w:jc w:val="left"/>
         <w:rPr>
           <w:lang w:val="en-US"/>
         </w:rPr>
       </w:pPr>
-      <w:r>
-        <w:tab/>
-      </w:r>
-    </w:p>
-    <w:p>
-      <w:pPr>
-        <w:jc w:val="left"/>
-        <w:rPr>
-          <w:lang w:val="en-US"/>
-        </w:rPr>
-      </w:pPr>
-    </w:p>
-    <w:p>
-      <w:pPr>
-        <w:jc w:val="left"/>
-        <w:rPr>
-          <w:lang w:val="en-US"/>
-        </w:rPr>
-      </w:pPr>
+      <w:bookmarkStart w:id="0" w:name="_GoBack"/>
+      <w:bookmarkEnd w:id="0"/>
     </w:p>
     <w:p>
       <w:pPr>
@@ -3411,20 +3430,20 @@
         <w:jc w:val="left"/>
       </w:pPr>
       <w:r>
+        <w:tab/>
+        <w:t xml:space="preserve"> </w:t>
+      </w:r>
+      <w:r>
+        <w:tab/>
+        <w:t xml:space="preserve">1. URL:         </w:t>
+      </w:r>
+    </w:p>
+    <w:p>
+      <w:pPr>
+        <w:jc w:val="left"/>
+      </w:pPr>
+      <w:r>
         <w:lastRenderedPageBreak/>
-        <w:tab/>
-        <w:t xml:space="preserve"> </w:t>
-      </w:r>
-      <w:r>
-        <w:tab/>
-        <w:t xml:space="preserve">1. URL:         </w:t>
-      </w:r>
-    </w:p>
-    <w:p>
-      <w:pPr>
-        <w:jc w:val="left"/>
-      </w:pPr>
-      <w:r>
         <w:t xml:space="preserve">   </w:t>
       </w:r>
       <w:r>

</xml_diff>